<commit_message>
rebuilt for custom domain
</commit_message>
<xml_diff>
--- a/exports/HowToMyST.docx
+++ b/exports/HowToMyST.docx
@@ -115,7 +115,7 @@
       <w:r>
         <w:t xml:space="preserve">The tools that are being built by the Project Jupyter are focused on introducing a new Markup language, MyST (Markedly Structured Text), that works seamlessly with the Jupyter community to enhance and promote a new path to document creation and publishing for next-generation scientific textbooks, blogs, and lectures. Our team is currently supported by the </w:t>
       </w:r>
-      <w:hyperlink w:history="1" r:id="rIdwkysvqwuk_ge3piebzvv-">
+      <w:hyperlink w:history="1" r:id="rIdq_-jw5y-7wefbrjbrvqnk">
         <w:r>
           <w:rPr>
             <w:rStyle w:val="Hyperlink"/>
@@ -126,7 +126,7 @@
       <w:r>
         <w:t xml:space="preserve">, (</w:t>
       </w:r>
-      <w:hyperlink w:history="1" r:id="rId8_ihcq99kzurdyarunxmq">
+      <w:hyperlink w:history="1" r:id="rIdpvuqpqn-okefqiiq2ff_v">
         <w:r>
           <w:rPr>
             <w:rStyle w:val="Hyperlink"/>
@@ -155,7 +155,7 @@
       <w:r>
         <w:t xml:space="preserve">The current toolchain used by </w:t>
       </w:r>
-      <w:hyperlink w:history="1" r:id="rIddldbd67kpsi9d2pqfeilh">
+      <w:hyperlink w:history="1" r:id="rIdczysezruq8jx8fhc5rse0">
         <w:r>
           <w:rPr>
             <w:rStyle w:val="Hyperlink"/>
@@ -166,7 +166,7 @@
       <w:r>
         <w:t xml:space="preserve"> is based on </w:t>
       </w:r>
-      <w:hyperlink w:history="1" r:id="rIdhrgqxhb4qpwsoe0xjgjne">
+      <w:hyperlink w:history="1" r:id="rIdlpvaap8oa7agsse1zlwvx">
         <w:r>
           <w:rPr>
             <w:rStyle w:val="Hyperlink"/>
@@ -188,7 +188,7 @@
       <w:r>
         <w:t xml:space="preserve"> is a similar tool to </w:t>
       </w:r>
-      <w:hyperlink w:history="1" r:id="rIdjw9r6ahnshg9ltta9udbm">
+      <w:hyperlink w:history="1" r:id="rIdnvfu8jfqbu5mj7be1-pum">
         <w:r>
           <w:rPr>
             <w:rStyle w:val="Hyperlink"/>
@@ -223,7 +223,7 @@
       <w:r>
         <w:t xml:space="preserve"> uses existing, modern web-frameworks in place of the </w:t>
       </w:r>
-      <w:hyperlink w:history="1" r:id="rIdvuj2vwq1xyriq3nv0wnow">
+      <w:hyperlink w:history="1" r:id="rIdvevi2i8dalcfohd0cmm_v">
         <w:r>
           <w:rPr>
             <w:rStyle w:val="Hyperlink"/>
@@ -234,7 +234,7 @@
       <w:r>
         <w:t xml:space="preserve"> build system. These tools come out-of-the-box with prefetching for faster navigation, smaller network payloads through modern web-bundlers, image optimization, partial-page refresh through single-page application. Many of these features, performance and accessibility improvements are difficult, if not impossible, to create inside of the </w:t>
       </w:r>
-      <w:hyperlink w:history="1" r:id="rIdek3q_xigo5nxbvpclma3s">
+      <w:hyperlink w:history="1" r:id="rIdvh2xrn6nagqwo2xsm0nz7">
         <w:r>
           <w:rPr>
             <w:rStyle w:val="Hyperlink"/>
@@ -250,7 +250,7 @@
       <w:r>
         <w:t xml:space="preserve">In 2022, the Executable Books team started work to document the specification behind the markup language, called </w:t>
       </w:r>
-      <w:hyperlink w:history="1" r:id="rId0ptboufjvzgc5kmnil_j5">
+      <w:hyperlink w:history="1" r:id="rIdxkanb-uaaryqoxm8dfpcr">
         <w:r>
           <w:rPr>
             <w:rStyle w:val="Hyperlink"/>
@@ -261,7 +261,7 @@
       <w:r>
         <w:t xml:space="preserve">, this work has enabled other tools and implementations in the scientific ecosystem to build on MyST (e.g. </w:t>
       </w:r>
-      <w:hyperlink w:history="1" r:id="rId2nhct4h-4tblrgl1ytwgr">
+      <w:hyperlink w:history="1" r:id="rIdvofvq0jr0w-l7kxychpgh">
         <w:r>
           <w:rPr>
             <w:rStyle w:val="Hyperlink"/>
@@ -272,7 +272,7 @@
       <w:r>
         <w:t xml:space="preserve">, and </w:t>
       </w:r>
-      <w:hyperlink w:history="1" r:id="rIdlsqwaujsd27hwk0yu9njb">
+      <w:hyperlink w:history="1" r:id="rIdz4jlis-dluzg1kebgdb0i">
         <w:r>
           <w:rPr>
             <w:rStyle w:val="Hyperlink"/>
@@ -299,7 +299,7 @@
       <w:r>
         <w:t xml:space="preserve"> ecosystem was developed as a collaboration between </w:t>
       </w:r>
-      <w:hyperlink w:history="1" r:id="rIdyooba4grx5cgfp4ncv405">
+      <w:hyperlink w:history="1" r:id="rIdq69b8ugutsyjtyt3hdz_u">
         <w:r>
           <w:rPr>
             <w:rStyle w:val="Hyperlink"/>
@@ -310,7 +310,7 @@
       <w:r>
         <w:t xml:space="preserve">, </w:t>
       </w:r>
-      <w:hyperlink w:history="1" r:id="rId1mbzmlequodqop1seie_i">
+      <w:hyperlink w:history="1" r:id="rIdqtsbbsci0ik8sqa-5yen1">
         <w:r>
           <w:rPr>
             <w:rStyle w:val="Hyperlink"/>
@@ -321,7 +321,7 @@
       <w:r>
         <w:t xml:space="preserve"> and the </w:t>
       </w:r>
-      <w:hyperlink w:history="1" r:id="rIdp-bi7fbknxj_wermiuoux">
+      <w:hyperlink w:history="1" r:id="rIdj7ipf8sevmdihdv9dcwbw">
         <w:r>
           <w:rPr>
             <w:rStyle w:val="Hyperlink"/>
@@ -343,7 +343,7 @@
       <w:r>
         <w:t xml:space="preserve"> was originally release by </w:t>
       </w:r>
-      <w:hyperlink w:history="1" r:id="rIddl_yrn8qoawy_up468cef">
+      <w:hyperlink w:history="1" r:id="rId_eoryqi6ouquevduo3jy2">
         <w:r>
           <w:rPr>
             <w:rStyle w:val="Hyperlink"/>
@@ -354,7 +354,7 @@
       <w:r>
         <w:t xml:space="preserve"> as the </w:t>
       </w:r>
-      <w:hyperlink w:history="1" r:id="rIdxeibb4a9jf0unnesfnrf4">
+      <w:hyperlink w:history="1" r:id="rId_ok-tz75-snb25uf3z7pj">
         <w:r>
           <w:rPr>
             <w:rStyle w:val="Hyperlink"/>
@@ -365,7 +365,7 @@
       <w:r>
         <w:t xml:space="preserve"> under the MIT license, and transferred to the </w:t>
       </w:r>
-      <w:hyperlink w:history="1" r:id="rIdoiucjxmgfnuct5d_ygbh3">
+      <w:hyperlink w:history="1" r:id="rIdnxhhiopcqgodjvejbmjuq">
         <w:r>
           <w:rPr>
             <w:rStyle w:val="Hyperlink"/>
@@ -376,7 +376,7 @@
       <w:r>
         <w:t xml:space="preserve"> team in October 2022. The goal of the project is to enable the same rich content and authoring experiences that </w:t>
       </w:r>
-      <w:hyperlink w:history="1" r:id="rIdn8gmj7uxw9rckezhbqksf">
+      <w:hyperlink w:history="1" r:id="rIdkj1mj6vvbwfq4ht5bmkk9">
         <w:r>
           <w:rPr>
             <w:rStyle w:val="Hyperlink"/>
@@ -411,7 +411,7 @@
       <w:r>
         <w:t xml:space="preserve">, which allows the popular MyST Markdown syntax to be run directly in a web browser, opening up new workflows for components to be used in web-based editors, </w:t>
       </w:r>
-      <w:hyperlink w:history="1" r:id="rIdz_8runbjnzuat9jwa_vbd">
+      <w:hyperlink w:history="1" r:id="rIdu5gaap_xuwpl4h1rkmpfa">
         <w:r>
           <w:rPr>
             <w:rStyle w:val="Hyperlink"/>
@@ -422,7 +422,7 @@
       <w:r>
         <w:t xml:space="preserve"> and in JupyterLite. The libraries work with current MyST Markdown documents/projects and can export to </w:t>
       </w:r>
-      <w:hyperlink w:history="1" r:id="rIdt_legwsn3t0wmnulgbccw">
+      <w:hyperlink w:history="1" r:id="rIdzmizhj2a0vidxda4r8ehk">
         <w:r>
           <w:rPr>
             <w:rStyle w:val="Hyperlink"/>
@@ -433,7 +433,7 @@
       <w:r>
         <w:t xml:space="preserve">, </w:t>
       </w:r>
-      <w:hyperlink w:history="1" r:id="rIdbnjtel_74ujte5_kk4aev">
+      <w:hyperlink w:history="1" r:id="rIddklr2w8f_dv-gh2cbrpt3">
         <w:r>
           <w:rPr>
             <w:rStyle w:val="Hyperlink"/>
@@ -444,7 +444,7 @@
       <w:r>
         <w:t xml:space="preserve"> and </w:t>
       </w:r>
-      <w:hyperlink w:history="1" r:id="rId1qencvbtu8ijrxijrwnxy">
+      <w:hyperlink w:history="1" r:id="rIdv_oh4ys2bd3f3wzrrzyqq">
         <w:r>
           <w:rPr>
             <w:rStyle w:val="Hyperlink"/>
@@ -455,7 +455,7 @@
       <w:r>
         <w:t xml:space="preserve"> as well as multiple website templates using a </w:t>
       </w:r>
-      <w:hyperlink w:history="1" r:id="rIdcllj-mivkza9uduulikoj">
+      <w:hyperlink w:history="1" r:id="rIdmze_4z78tgvvydhasz8at">
         <w:r>
           <w:rPr>
             <w:rStyle w:val="Hyperlink"/>
@@ -466,7 +466,7 @@
       <w:r>
         <w:t xml:space="preserve"> React-based renderer. There are currently over 400 scientific journals that are supported through </w:t>
       </w:r>
-      <w:hyperlink w:history="1" r:id="rIdjixhoupjbcalqsdgfunja">
+      <w:hyperlink w:history="1" r:id="rIdazajrfka-arucmzo8ys5_">
         <w:r>
           <w:rPr>
             <w:rStyle w:val="Hyperlink"/>
@@ -477,7 +477,7 @@
       <w:r>
         <w:t xml:space="preserve">, with </w:t>
       </w:r>
-      <w:hyperlink w:history="1" r:id="rIddb5vzqaqfxv0mdpf00arc">
+      <w:hyperlink w:history="1" r:id="rId2q7fcffibnmv5zwgm23nh">
         <w:r>
           <w:rPr>
             <w:rStyle w:val="Hyperlink"/>
@@ -488,7 +488,7 @@
       <w:r>
         <w:t xml:space="preserve"> that can be added easily using a Jinja-based templating package, called </w:t>
       </w:r>
-      <w:hyperlink w:history="1" r:id="rIdj73waqdycwzzpw3sfmf_z">
+      <w:hyperlink w:history="1" r:id="rIdxyl7mlsi5nopi8vbflevu">
         <w:r>
           <w:rPr>
             <w:rStyle w:val="Hyperlink"/>
@@ -504,7 +504,7 @@
       <w:r>
         <w:t xml:space="preserve">In our paper we will give an overview of the MyST ecosystem, how to use MyST tools in conjunction with existing Jupyter Notebooks, markdown documents, and JupyterBooks to create professional PDFs and interactive websites, books, blogs and scientific articles. We give special attention to the additions around structured data, standards in publishing (e.g. efforts in representing Notebooks as JATS XML), rich </w:t>
       </w:r>
-      <w:hyperlink w:history="1" r:id="rIdykdisokpmfbxt3i4bnur0">
+      <w:hyperlink w:history="1" r:id="rId9dm00y4rjnuiken5r5_iu">
         <w:r>
           <w:rPr>
             <w:rStyle w:val="Hyperlink"/>
@@ -515,7 +515,7 @@
       <w:r>
         <w:t xml:space="preserve"> and bringing </w:t>
       </w:r>
-      <w:hyperlink w:history="1" r:id="rIdmuu-oq8ljesmyqkhyb9cl">
+      <w:hyperlink w:history="1" r:id="rIdaikgwu0oqeta8cfvecxpg">
         <w:r>
           <w:rPr>
             <w:rStyle w:val="Hyperlink"/>
@@ -526,7 +526,7 @@
       <w:r>
         <w:t xml:space="preserve"> and </w:t>
       </w:r>
-      <w:hyperlink w:history="1" r:id="rIdztxtszxy7r9vpun9kjrdw">
+      <w:hyperlink w:history="1" r:id="rId-lgk2qrlwc_lf7kjm8pv0">
         <w:r>
           <w:rPr>
             <w:rStyle w:val="Hyperlink"/>
@@ -537,7 +537,7 @@
       <w:r>
         <w:t xml:space="preserve"> to life with interactive hover-tooltips (</w:t>
       </w:r>
-      <w:hyperlink w:history="1" r:id="rId_q_h9rmxfr4co92fq-tfb">
+      <w:hyperlink w:history="1" r:id="rIdxy571dcuu_bspl5hgjjk0">
         <w:r>
           <w:rPr>
             <w:rStyle w:val="Hyperlink"/>
@@ -548,7 +548,7 @@
       <w:r>
         <w:t xml:space="preserve">, </w:t>
       </w:r>
-      <w:hyperlink w:history="1" r:id="rIdxf72t2_va5ygtxkh-0nu1">
+      <w:hyperlink w:history="1" r:id="rIdogeeoojiwhsblyhlszvrv">
         <w:r>
           <w:rPr>
             <w:rStyle w:val="Hyperlink"/>
@@ -559,7 +559,7 @@
       <w:r>
         <w:t xml:space="preserve">, </w:t>
       </w:r>
-      <w:hyperlink w:history="1" r:id="rIdo34wzcw6httds32-o-q2q">
+      <w:hyperlink w:history="1" r:id="rIdkircc-fpdnfydmusv_fiq">
         <w:r>
           <w:rPr>
             <w:rStyle w:val="Hyperlink"/>
@@ -570,7 +570,7 @@
       <w:r>
         <w:t xml:space="preserve">, </w:t>
       </w:r>
-      <w:hyperlink w:history="1" r:id="rIdlulqgvjzojrdqbylk-q-7">
+      <w:hyperlink w:history="1" r:id="rIdx33wmpl_ksyby_detl1yw">
         <w:r>
           <w:rPr>
             <w:rStyle w:val="Hyperlink"/>
@@ -581,7 +581,7 @@
       <w:r>
         <w:t xml:space="preserve">, </w:t>
       </w:r>
-      <w:hyperlink w:history="1" r:id="rId_ayfwhld332hx2-bgadhm">
+      <w:hyperlink w:history="1" r:id="rIde5h1mei5y8nhwkhhrgydg">
         <w:r>
           <w:rPr>
             <w:rStyle w:val="Hyperlink"/>
@@ -592,7 +592,7 @@
       <w:r>
         <w:t xml:space="preserve">, </w:t>
       </w:r>
-      <w:hyperlink w:history="1" r:id="rIdtecq7upuasdmmbm9h3dza">
+      <w:hyperlink w:history="1" r:id="rIdmjtrxbxvkrnofsdltf6lp">
         <w:r>
           <w:rPr>
             <w:rStyle w:val="Hyperlink"/>
@@ -603,7 +603,7 @@
       <w:r>
         <w:t xml:space="preserve">, </w:t>
       </w:r>
-      <w:hyperlink w:history="1" r:id="rIdkzl27ov7h1mzkjkvmbsqe">
+      <w:hyperlink w:history="1" r:id="rIdct2xmvqe4j2sfofyyfig1">
         <w:r>
           <w:rPr>
             <w:rStyle w:val="Hyperlink"/>
@@ -936,7 +936,7 @@
       <w:r>
         <w:t xml:space="preserve">To drive all of these features, the contents of a MyST document needs to be well defined. This is critical for powering interactive hovers, linked citations, and compatibility with scientific publishing standards like the Journal Article Metadata Tag Suite (JATS). We have an emerging specification for MyST, </w:t>
       </w:r>
-      <w:hyperlink w:history="1" r:id="rIdhjz-kxue9c528_spueu3l">
+      <w:hyperlink w:history="1" r:id="rIdd_w0al1mp3qua6rdjdaef">
         <w:r>
           <w:rPr>
             <w:color w:val="000000"/>
@@ -959,7 +959,7 @@
       <w:r>
         <w:t xml:space="preserve">). This specification is arrived at through a community-centric MyST Enhancement Proposal (</w:t>
       </w:r>
-      <w:hyperlink w:history="1" r:id="rId07xm76bepjryd5kc6jh1l">
+      <w:hyperlink w:history="1" r:id="rIdrqlrhcqyqe1cc0f0idxxm">
         <w:r>
           <w:rPr>
             <w:rStyle w:val="Hyperlink"/>
@@ -1183,7 +1183,7 @@
       <w:r>
         <w:t xml:space="preserve"> ecosystem of tools is designed with structured data at its core. We would love if you gave it a try -- learn to get started at </w:t>
       </w:r>
-      <w:hyperlink w:history="1" r:id="rIdj8n1rplqxa4ygcvtrbgia">
+      <w:hyperlink w:history="1" r:id="rIdfr5_c5qffegutzqlu3wdr">
         <w:r>
           <w:rPr>
             <w:rStyle w:val="Hyperlink"/>
@@ -1225,7 +1225,7 @@
       <w:r>
         <w:t xml:space="preserve">. </w:t>
       </w:r>
-      <w:hyperlink w:history="1" r:id="rId4qpbkzw4cl-v_d6w4jaww">
+      <w:hyperlink w:history="1" r:id="rId8cjphsshm1ox70q68w74q">
         <w:r>
           <w:rPr>
             <w:rStyle w:val="Hyperlink"/>
@@ -1246,7 +1246,7 @@
       <w:r>
         <w:t xml:space="preserve">, 1–18. </w:t>
       </w:r>
-      <w:hyperlink w:history="1" r:id="rIdsk7xahy1tsjzbibmdfb9j">
+      <w:hyperlink w:history="1" r:id="rIdheb1wxfaoz-sw6idm9llc">
         <w:r>
           <w:rPr>
             <w:rStyle w:val="Hyperlink"/>

</xml_diff>

<commit_message>
update image links, set images as static
</commit_message>
<xml_diff>
--- a/exports/HowToMyST.docx
+++ b/exports/HowToMyST.docx
@@ -115,7 +115,7 @@
       <w:r>
         <w:t xml:space="preserve">The tools that are being built by the Project Jupyter are focused on introducing a new Markup language, MyST (Markedly Structured Text), that works seamlessly with the Jupyter community to enhance and promote a new path to document creation and publishing for next-generation scientific textbooks, blogs, and lectures. Our team is currently supported by the </w:t>
       </w:r>
-      <w:hyperlink w:history="1" r:id="rIdyhjecssl-buwaxlmcmc3f">
+      <w:hyperlink w:history="1" r:id="rIdq9uov8utea8cz3y5fpbfa">
         <w:r>
           <w:rPr>
             <w:rStyle w:val="Hyperlink"/>
@@ -126,7 +126,7 @@
       <w:r>
         <w:t xml:space="preserve">, (</w:t>
       </w:r>
-      <w:hyperlink w:history="1" r:id="rIdnyn7nmrjuumylmc9npddf">
+      <w:hyperlink w:history="1" r:id="rIdxymdi60tq1k3zropqyogt">
         <w:r>
           <w:rPr>
             <w:rStyle w:val="Hyperlink"/>
@@ -155,7 +155,7 @@
       <w:r>
         <w:t xml:space="preserve">The current toolchain used by </w:t>
       </w:r>
-      <w:hyperlink w:history="1" r:id="rIdi1oxvrt5p0a13k8ddhqne">
+      <w:hyperlink w:history="1" r:id="rIdk_dfcv-renmca5zc29wde">
         <w:r>
           <w:rPr>
             <w:rStyle w:val="Hyperlink"/>
@@ -166,7 +166,7 @@
       <w:r>
         <w:t xml:space="preserve"> is based on </w:t>
       </w:r>
-      <w:hyperlink w:history="1" r:id="rIdhvtyne2x7vxwunjltmjdd">
+      <w:hyperlink w:history="1" r:id="rIdbmh8_wvchcrpczuck-2fq">
         <w:r>
           <w:rPr>
             <w:rStyle w:val="Hyperlink"/>
@@ -188,7 +188,7 @@
       <w:r>
         <w:t xml:space="preserve"> is a similar tool to </w:t>
       </w:r>
-      <w:hyperlink w:history="1" r:id="rIdejxhrk9_by5ws2b0woow0">
+      <w:hyperlink w:history="1" r:id="rIdke_gqmdzv8quwkbzv6eyf">
         <w:r>
           <w:rPr>
             <w:rStyle w:val="Hyperlink"/>
@@ -223,7 +223,7 @@
       <w:r>
         <w:t xml:space="preserve"> uses existing, modern web-frameworks in place of the </w:t>
       </w:r>
-      <w:hyperlink w:history="1" r:id="rIdt1wskwaqo0rax3zh3dwva">
+      <w:hyperlink w:history="1" r:id="rId3luyn-iy-8k8swq9jzjf_">
         <w:r>
           <w:rPr>
             <w:rStyle w:val="Hyperlink"/>
@@ -234,7 +234,7 @@
       <w:r>
         <w:t xml:space="preserve"> build system. These tools come out-of-the-box with prefetching for faster navigation, smaller network payloads through modern web-bundlers, image optimization, partial-page refresh through single-page application. Many of these features, performance and accessibility improvements are difficult, if not impossible, to create inside of the </w:t>
       </w:r>
-      <w:hyperlink w:history="1" r:id="rId1moyxrhoxi1pzd337jcvg">
+      <w:hyperlink w:history="1" r:id="rIdwip5gyeuvr1mzanq_-xfz">
         <w:r>
           <w:rPr>
             <w:rStyle w:val="Hyperlink"/>
@@ -250,7 +250,7 @@
       <w:r>
         <w:t xml:space="preserve">In 2022, the Executable Books team started work to document the specification behind the markup language, called </w:t>
       </w:r>
-      <w:hyperlink w:history="1" r:id="rIdaus4pg1czbkkeerynox3b">
+      <w:hyperlink w:history="1" r:id="rIdsq4vdrtsmmndm2ieuivsd">
         <w:r>
           <w:rPr>
             <w:rStyle w:val="Hyperlink"/>
@@ -261,7 +261,7 @@
       <w:r>
         <w:t xml:space="preserve">, this work has enabled other tools and implementations in the scientific ecosystem to build on MyST (e.g. </w:t>
       </w:r>
-      <w:hyperlink w:history="1" r:id="rId0vgb9b5ltxizbpxckzbvk">
+      <w:hyperlink w:history="1" r:id="rIdoeqnkqdgqcnlvfhqh5he0">
         <w:r>
           <w:rPr>
             <w:rStyle w:val="Hyperlink"/>
@@ -272,7 +272,7 @@
       <w:r>
         <w:t xml:space="preserve">, and </w:t>
       </w:r>
-      <w:hyperlink w:history="1" r:id="rIdjlvsvuoey4x6ue5ebcqk1">
+      <w:hyperlink w:history="1" r:id="rIdk0wn-kbiujysehn0zbkjy">
         <w:r>
           <w:rPr>
             <w:rStyle w:val="Hyperlink"/>
@@ -299,7 +299,7 @@
       <w:r>
         <w:t xml:space="preserve"> ecosystem was developed as a collaboration between </w:t>
       </w:r>
-      <w:hyperlink w:history="1" r:id="rId7aggmvz5sjb3yxdgvnnwi">
+      <w:hyperlink w:history="1" r:id="rIdbjjehi_j-1hpsnct1zxsw">
         <w:r>
           <w:rPr>
             <w:rStyle w:val="Hyperlink"/>
@@ -310,7 +310,7 @@
       <w:r>
         <w:t xml:space="preserve">, </w:t>
       </w:r>
-      <w:hyperlink w:history="1" r:id="rIdxfizyxfzqeski3f7mff4_">
+      <w:hyperlink w:history="1" r:id="rIdzkepuzyyt8_c15dfryynd">
         <w:r>
           <w:rPr>
             <w:rStyle w:val="Hyperlink"/>
@@ -321,7 +321,7 @@
       <w:r>
         <w:t xml:space="preserve"> and the </w:t>
       </w:r>
-      <w:hyperlink w:history="1" r:id="rId0otkkzgv9vhmag87nfp9s">
+      <w:hyperlink w:history="1" r:id="rIdoaxpyqgqbvid9jneze1li">
         <w:r>
           <w:rPr>
             <w:rStyle w:val="Hyperlink"/>
@@ -343,7 +343,7 @@
       <w:r>
         <w:t xml:space="preserve"> was originally release by </w:t>
       </w:r>
-      <w:hyperlink w:history="1" r:id="rIdfu_ddlafxzs1mlybuk06w">
+      <w:hyperlink w:history="1" r:id="rIdsiws6smxvykxn3h2ktzd4">
         <w:r>
           <w:rPr>
             <w:rStyle w:val="Hyperlink"/>
@@ -354,7 +354,7 @@
       <w:r>
         <w:t xml:space="preserve"> as the </w:t>
       </w:r>
-      <w:hyperlink w:history="1" r:id="rIdopvu48kalln3109yenadh">
+      <w:hyperlink w:history="1" r:id="rIdwwb0qkgduyzcbe6xdx8r2">
         <w:r>
           <w:rPr>
             <w:rStyle w:val="Hyperlink"/>
@@ -365,7 +365,7 @@
       <w:r>
         <w:t xml:space="preserve"> under the MIT license, and transferred to the </w:t>
       </w:r>
-      <w:hyperlink w:history="1" r:id="rIdvyiwcivcilqmib4_z8iz2">
+      <w:hyperlink w:history="1" r:id="rId_ksrhybb3eqbekev0r8yx">
         <w:r>
           <w:rPr>
             <w:rStyle w:val="Hyperlink"/>
@@ -376,7 +376,7 @@
       <w:r>
         <w:t xml:space="preserve"> team in October 2022. The goal of the project is to enable the same rich content and authoring experiences that </w:t>
       </w:r>
-      <w:hyperlink w:history="1" r:id="rIdnqedm0kfzlwp1eto9qvty">
+      <w:hyperlink w:history="1" r:id="rIdjhps1hturrwuhjys1ordi">
         <w:r>
           <w:rPr>
             <w:rStyle w:val="Hyperlink"/>
@@ -411,7 +411,7 @@
       <w:r>
         <w:t xml:space="preserve">, which allows the popular MyST Markdown syntax to be run directly in a web browser, opening up new workflows for components to be used in web-based editors, </w:t>
       </w:r>
-      <w:hyperlink w:history="1" r:id="rIdurqkqjrdzepspaudgm_pq">
+      <w:hyperlink w:history="1" r:id="rIdny3to5vms3xp5wltptgic">
         <w:r>
           <w:rPr>
             <w:rStyle w:val="Hyperlink"/>
@@ -422,7 +422,7 @@
       <w:r>
         <w:t xml:space="preserve"> and in JupyterLite. The libraries work with current MyST Markdown documents/projects and can export to </w:t>
       </w:r>
-      <w:hyperlink w:history="1" r:id="rId1ma9iho3fvk4qe06jrpbu">
+      <w:hyperlink w:history="1" r:id="rId9f2srfzkaocq-1urkj0ka">
         <w:r>
           <w:rPr>
             <w:rStyle w:val="Hyperlink"/>
@@ -433,7 +433,7 @@
       <w:r>
         <w:t xml:space="preserve">, </w:t>
       </w:r>
-      <w:hyperlink w:history="1" r:id="rIdbgehxoe4d_zk2tpjzn-uu">
+      <w:hyperlink w:history="1" r:id="rIdxnero2xk_zwi7ihho5wdl">
         <w:r>
           <w:rPr>
             <w:rStyle w:val="Hyperlink"/>
@@ -444,7 +444,7 @@
       <w:r>
         <w:t xml:space="preserve"> and </w:t>
       </w:r>
-      <w:hyperlink w:history="1" r:id="rIdu92db6roynrhblcvrdfoe">
+      <w:hyperlink w:history="1" r:id="rId7cjmeskg2zxgqksihdgmd">
         <w:r>
           <w:rPr>
             <w:rStyle w:val="Hyperlink"/>
@@ -455,7 +455,7 @@
       <w:r>
         <w:t xml:space="preserve"> as well as multiple website templates using a </w:t>
       </w:r>
-      <w:hyperlink w:history="1" r:id="rIdmoont3azsmvtejqwddtak">
+      <w:hyperlink w:history="1" r:id="rId0gfixfee5g6pr6zsky_bq">
         <w:r>
           <w:rPr>
             <w:rStyle w:val="Hyperlink"/>
@@ -466,7 +466,7 @@
       <w:r>
         <w:t xml:space="preserve"> React-based renderer. There are currently over 400 scientific journals that are supported through </w:t>
       </w:r>
-      <w:hyperlink w:history="1" r:id="rIdwmifvplsg4x5n2lw4nihy">
+      <w:hyperlink w:history="1" r:id="rIdxj2_1-9nkhoj0s-oazeix">
         <w:r>
           <w:rPr>
             <w:rStyle w:val="Hyperlink"/>
@@ -477,7 +477,7 @@
       <w:r>
         <w:t xml:space="preserve">, with </w:t>
       </w:r>
-      <w:hyperlink w:history="1" r:id="rIdfbfezhkyofkhst1ybyfxq">
+      <w:hyperlink w:history="1" r:id="rId2oozus94n-aj14bfbcs4h">
         <w:r>
           <w:rPr>
             <w:rStyle w:val="Hyperlink"/>
@@ -488,7 +488,7 @@
       <w:r>
         <w:t xml:space="preserve"> that can be added easily using a Jinja-based templating package, called </w:t>
       </w:r>
-      <w:hyperlink w:history="1" r:id="rIdgm-k3euprktq-jw6uzfrt">
+      <w:hyperlink w:history="1" r:id="rIdshoc3wxbocp51gijk8kql">
         <w:r>
           <w:rPr>
             <w:rStyle w:val="Hyperlink"/>
@@ -504,7 +504,7 @@
       <w:r>
         <w:t xml:space="preserve">In our paper we will give an overview of the MyST ecosystem, how to use MyST tools in conjunction with existing Jupyter Notebooks, markdown documents, and JupyterBooks to create professional PDFs and interactive websites, books, blogs and scientific articles. We give special attention to the additions around structured data, standards in publishing (e.g. efforts in representing Notebooks as JATS XML), rich </w:t>
       </w:r>
-      <w:hyperlink w:history="1" r:id="rIdoyawtfcqcxawo0okry_xt">
+      <w:hyperlink w:history="1" r:id="rIddsbtterdbgdga1obof4_q">
         <w:r>
           <w:rPr>
             <w:rStyle w:val="Hyperlink"/>
@@ -515,7 +515,7 @@
       <w:r>
         <w:t xml:space="preserve"> and bringing </w:t>
       </w:r>
-      <w:hyperlink w:history="1" r:id="rIditbqkaggyhimk27amj_gg">
+      <w:hyperlink w:history="1" r:id="rIdhsnenpjhmgstxtulgkpz7">
         <w:r>
           <w:rPr>
             <w:rStyle w:val="Hyperlink"/>
@@ -526,7 +526,7 @@
       <w:r>
         <w:t xml:space="preserve"> and </w:t>
       </w:r>
-      <w:hyperlink w:history="1" r:id="rIdtsy2saxmndicv-0lbq_qv">
+      <w:hyperlink w:history="1" r:id="rIdbqoyxs9puv5rlxwbodpgf">
         <w:r>
           <w:rPr>
             <w:rStyle w:val="Hyperlink"/>
@@ -537,7 +537,7 @@
       <w:r>
         <w:t xml:space="preserve"> to life with interactive hover-tooltips (</w:t>
       </w:r>
-      <w:hyperlink w:history="1" r:id="rIdqpie-hm4xhal6t10ql7dv">
+      <w:hyperlink w:history="1" r:id="rIduqyoie0vo---5sjaj8pmg">
         <w:r>
           <w:rPr>
             <w:rStyle w:val="Hyperlink"/>
@@ -548,7 +548,7 @@
       <w:r>
         <w:t xml:space="preserve">, </w:t>
       </w:r>
-      <w:hyperlink w:history="1" r:id="rIdyggh9qpi_-ib8idxjmazi">
+      <w:hyperlink w:history="1" r:id="rId36f_yo7rblq6qhh6eeuf_">
         <w:r>
           <w:rPr>
             <w:rStyle w:val="Hyperlink"/>
@@ -559,7 +559,7 @@
       <w:r>
         <w:t xml:space="preserve">, </w:t>
       </w:r>
-      <w:hyperlink w:history="1" r:id="rId_mx96pjuue-zgydb2no4l">
+      <w:hyperlink w:history="1" r:id="rIdf1zvmcejhmy4mixfalpgo">
         <w:r>
           <w:rPr>
             <w:rStyle w:val="Hyperlink"/>
@@ -570,7 +570,7 @@
       <w:r>
         <w:t xml:space="preserve">, </w:t>
       </w:r>
-      <w:hyperlink w:history="1" r:id="rId5fl1wjj92i2gx1u-g6i4h">
+      <w:hyperlink w:history="1" r:id="rIdl4i09yf6rsj9quus85dvu">
         <w:r>
           <w:rPr>
             <w:rStyle w:val="Hyperlink"/>
@@ -581,7 +581,7 @@
       <w:r>
         <w:t xml:space="preserve">, </w:t>
       </w:r>
-      <w:hyperlink w:history="1" r:id="rId3leskci66qf5fsgqopf4c">
+      <w:hyperlink w:history="1" r:id="rIdu4wuqkfpuw2ddjblgpzt2">
         <w:r>
           <w:rPr>
             <w:rStyle w:val="Hyperlink"/>
@@ -592,7 +592,7 @@
       <w:r>
         <w:t xml:space="preserve">, </w:t>
       </w:r>
-      <w:hyperlink w:history="1" r:id="rIdmqbferwj2u92zed-d4dsx">
+      <w:hyperlink w:history="1" r:id="rIdmurnqsee8lhbwif_im-3r">
         <w:r>
           <w:rPr>
             <w:rStyle w:val="Hyperlink"/>
@@ -603,7 +603,7 @@
       <w:r>
         <w:t xml:space="preserve">, </w:t>
       </w:r>
-      <w:hyperlink w:history="1" r:id="rIdwkukluqudrbaeavfulytf">
+      <w:hyperlink w:history="1" r:id="rIdx7c3-x74vbpt4q1byo1_g">
         <w:r>
           <w:rPr>
             <w:rStyle w:val="Hyperlink"/>
@@ -936,7 +936,7 @@
       <w:r>
         <w:t xml:space="preserve">To drive all of these features, the contents of a MyST document needs to be well defined. This is critical for powering interactive hovers, linked citations, and compatibility with scientific publishing standards like the Journal Article Metadata Tag Suite (JATS). We have an emerging specification for MyST, </w:t>
       </w:r>
-      <w:hyperlink w:history="1" r:id="rIdbbrgjtbqasa8qf3g19olf">
+      <w:hyperlink w:history="1" r:id="rId8eqfnqblyj_eichhc_htm">
         <w:r>
           <w:rPr>
             <w:color w:val="000000"/>
@@ -959,7 +959,7 @@
       <w:r>
         <w:t xml:space="preserve">). This specification is arrived at through a community-centric MyST Enhancement Proposal (</w:t>
       </w:r>
-      <w:hyperlink w:history="1" r:id="rIdf5ukvzehf8eyp9wsn8_bx">
+      <w:hyperlink w:history="1" r:id="rIdqpfggmgciljmsybvbydce">
         <w:r>
           <w:rPr>
             <w:rStyle w:val="Hyperlink"/>
@@ -1183,7 +1183,7 @@
       <w:r>
         <w:t xml:space="preserve"> ecosystem of tools is designed with structured data at its core. We would love if you gave it a try -- learn to get started at </w:t>
       </w:r>
-      <w:hyperlink w:history="1" r:id="rIdu5x7mnb480m4pn8bsl-9-">
+      <w:hyperlink w:history="1" r:id="rId6cyr5tjhw0e5w2wxgyjd6">
         <w:r>
           <w:rPr>
             <w:rStyle w:val="Hyperlink"/>
@@ -1225,7 +1225,7 @@
       <w:r>
         <w:t xml:space="preserve">. </w:t>
       </w:r>
-      <w:hyperlink w:history="1" r:id="rIdoo1qvrgmyjlg5hneaebfw">
+      <w:hyperlink w:history="1" r:id="rIdytw24uhygy10dpwnieoie">
         <w:r>
           <w:rPr>
             <w:rStyle w:val="Hyperlink"/>
@@ -1246,7 +1246,7 @@
       <w:r>
         <w:t xml:space="preserve">, 1–18. </w:t>
       </w:r>
-      <w:hyperlink w:history="1" r:id="rIdgg8rygx5vk3dclqf4mefw">
+      <w:hyperlink w:history="1" r:id="rId_ysz3wisofivktz66nm4q">
         <w:r>
           <w:rPr>
             <w:rStyle w:val="Hyperlink"/>

</xml_diff>